<commit_message>
Partly through Evolve and updated docx reference to remove blue
</commit_message>
<xml_diff>
--- a/custom-reference-doc.docx
+++ b/custom-reference-doc.docx
@@ -4,7 +4,7 @@
   <w:body>
     <w:p>
       <w:pPr>
-        <w:pStyle w:val="Title"/>
+        <w:pStyle w:val="Heading4"/>
       </w:pPr>
       <w:r>
         <w:t xml:space="preserve">Title </w:t>
@@ -239,7 +239,19 @@
         <w:rPr>
           <w:rFonts w:cs="Arial"/>
         </w:rPr>
-        <w:t xml:space="preserve"> First Paragraph. </w:t>
+        <w:t xml:space="preserve"> </w:t>
+      </w:r>
+      <w:r>
+        <w:rPr>
+          <w:rStyle w:val="Hyperlink"/>
+        </w:rPr>
+        <w:t>First Paragraph</w:t>
+      </w:r>
+      <w:r>
+        <w:rPr>
+          <w:rFonts w:cs="Arial"/>
+        </w:rPr>
+        <w:t xml:space="preserve">. </w:t>
       </w:r>
     </w:p>
     <w:p>
@@ -272,7 +284,6 @@
         <w:r>
           <w:rPr>
             <w:rStyle w:val="Hyperlink"/>
-            <w:rFonts w:cs="Arial"/>
             <w:color w:val="auto"/>
           </w:rPr>
           <w:t xml:space="preserve"> Hyperlink </w:t>
@@ -588,7 +599,7 @@
   <w:abstractNum w:abstractNumId="0" w15:restartNumberingAfterBreak="0">
     <w:nsid w:val="FFFFFF7C"/>
     <w:multiLevelType w:val="singleLevel"/>
-    <w:tmpl w:val="1082B3E0"/>
+    <w:tmpl w:val="5936D5AE"/>
     <w:lvl w:ilvl="0">
       <w:start w:val="1"/>
       <w:numFmt w:val="decimal"/>
@@ -605,7 +616,7 @@
   <w:abstractNum w:abstractNumId="1" w15:restartNumberingAfterBreak="0">
     <w:nsid w:val="FFFFFF7D"/>
     <w:multiLevelType w:val="singleLevel"/>
-    <w:tmpl w:val="A68E1FC2"/>
+    <w:tmpl w:val="BF4C802A"/>
     <w:lvl w:ilvl="0">
       <w:start w:val="1"/>
       <w:numFmt w:val="decimal"/>
@@ -622,7 +633,7 @@
   <w:abstractNum w:abstractNumId="2" w15:restartNumberingAfterBreak="0">
     <w:nsid w:val="FFFFFF7E"/>
     <w:multiLevelType w:val="singleLevel"/>
-    <w:tmpl w:val="77601338"/>
+    <w:tmpl w:val="FF02B470"/>
     <w:lvl w:ilvl="0">
       <w:start w:val="1"/>
       <w:numFmt w:val="decimal"/>
@@ -639,7 +650,7 @@
   <w:abstractNum w:abstractNumId="3" w15:restartNumberingAfterBreak="0">
     <w:nsid w:val="FFFFFF7F"/>
     <w:multiLevelType w:val="singleLevel"/>
-    <w:tmpl w:val="400C6580"/>
+    <w:tmpl w:val="EA08F6DC"/>
     <w:lvl w:ilvl="0">
       <w:start w:val="1"/>
       <w:numFmt w:val="decimal"/>
@@ -656,7 +667,7 @@
   <w:abstractNum w:abstractNumId="4" w15:restartNumberingAfterBreak="0">
     <w:nsid w:val="FFFFFF80"/>
     <w:multiLevelType w:val="singleLevel"/>
-    <w:tmpl w:val="7F10FB6E"/>
+    <w:tmpl w:val="6066ADC6"/>
     <w:lvl w:ilvl="0">
       <w:start w:val="1"/>
       <w:numFmt w:val="bullet"/>
@@ -676,7 +687,7 @@
   <w:abstractNum w:abstractNumId="5" w15:restartNumberingAfterBreak="0">
     <w:nsid w:val="FFFFFF81"/>
     <w:multiLevelType w:val="singleLevel"/>
-    <w:tmpl w:val="BF826282"/>
+    <w:tmpl w:val="97066BF8"/>
     <w:lvl w:ilvl="0">
       <w:start w:val="1"/>
       <w:numFmt w:val="bullet"/>
@@ -696,7 +707,7 @@
   <w:abstractNum w:abstractNumId="6" w15:restartNumberingAfterBreak="0">
     <w:nsid w:val="FFFFFF82"/>
     <w:multiLevelType w:val="singleLevel"/>
-    <w:tmpl w:val="834A4D6C"/>
+    <w:tmpl w:val="230CCD1E"/>
     <w:lvl w:ilvl="0">
       <w:start w:val="1"/>
       <w:numFmt w:val="bullet"/>
@@ -716,7 +727,7 @@
   <w:abstractNum w:abstractNumId="7" w15:restartNumberingAfterBreak="0">
     <w:nsid w:val="FFFFFF83"/>
     <w:multiLevelType w:val="singleLevel"/>
-    <w:tmpl w:val="F8629206"/>
+    <w:tmpl w:val="C2AE3DAA"/>
     <w:lvl w:ilvl="0">
       <w:start w:val="1"/>
       <w:numFmt w:val="bullet"/>
@@ -736,7 +747,7 @@
   <w:abstractNum w:abstractNumId="8" w15:restartNumberingAfterBreak="0">
     <w:nsid w:val="FFFFFF88"/>
     <w:multiLevelType w:val="singleLevel"/>
-    <w:tmpl w:val="3DEC1064"/>
+    <w:tmpl w:val="10829E06"/>
     <w:lvl w:ilvl="0">
       <w:start w:val="1"/>
       <w:numFmt w:val="decimal"/>
@@ -753,7 +764,7 @@
   <w:abstractNum w:abstractNumId="9" w15:restartNumberingAfterBreak="0">
     <w:nsid w:val="FFFFFF89"/>
     <w:multiLevelType w:val="singleLevel"/>
-    <w:tmpl w:val="F93C3E9A"/>
+    <w:tmpl w:val="EE26B114"/>
     <w:lvl w:ilvl="0">
       <w:start w:val="1"/>
       <w:numFmt w:val="bullet"/>
@@ -1172,7 +1183,7 @@
     <w:lsdException w:name="Body Text Indent 2" w:semiHidden="1" w:unhideWhenUsed="1"/>
     <w:lsdException w:name="Body Text Indent 3" w:semiHidden="1" w:unhideWhenUsed="1"/>
     <w:lsdException w:name="Block Text" w:semiHidden="1" w:unhideWhenUsed="1"/>
-    <w:lsdException w:name="Hyperlink" w:semiHidden="1" w:unhideWhenUsed="1"/>
+    <w:lsdException w:name="Hyperlink" w:semiHidden="1" w:unhideWhenUsed="1" w:qFormat="1"/>
     <w:lsdException w:name="FollowedHyperlink" w:semiHidden="1" w:unhideWhenUsed="1"/>
     <w:lsdException w:name="Document Map" w:semiHidden="1" w:unhideWhenUsed="1"/>
     <w:lsdException w:name="Plain Text" w:semiHidden="1" w:unhideWhenUsed="1"/>
@@ -1502,9 +1513,11 @@
     <w:name w:val="heading 3"/>
     <w:basedOn w:val="Normal"/>
     <w:next w:val="BodyText"/>
+    <w:autoRedefine/>
     <w:uiPriority w:val="9"/>
     <w:unhideWhenUsed/>
     <w:qFormat/>
+    <w:rsid w:val="007F2032"/>
     <w:pPr>
       <w:keepNext/>
       <w:keepLines/>
@@ -1515,16 +1528,18 @@
       <w:rFonts w:asciiTheme="majorHAnsi" w:eastAsiaTheme="majorEastAsia" w:hAnsiTheme="majorHAnsi" w:cstheme="majorBidi"/>
       <w:b/>
       <w:bCs/>
-      <w:color w:val="4F81BD" w:themeColor="accent1"/>
+      <w:color w:val="000000" w:themeColor="text1"/>
     </w:rPr>
   </w:style>
   <w:style w:type="paragraph" w:styleId="Heading4">
     <w:name w:val="heading 4"/>
     <w:basedOn w:val="Normal"/>
     <w:next w:val="BodyText"/>
+    <w:autoRedefine/>
     <w:uiPriority w:val="9"/>
     <w:unhideWhenUsed/>
     <w:qFormat/>
+    <w:rsid w:val="00852FE2"/>
     <w:pPr>
       <w:keepNext/>
       <w:keepLines/>
@@ -1535,7 +1550,7 @@
       <w:rFonts w:asciiTheme="majorHAnsi" w:eastAsiaTheme="majorEastAsia" w:hAnsiTheme="majorHAnsi" w:cstheme="majorBidi"/>
       <w:bCs/>
       <w:i/>
-      <w:color w:val="4F81BD" w:themeColor="accent1"/>
+      <w:color w:val="000000" w:themeColor="text1"/>
     </w:rPr>
   </w:style>
   <w:style w:type="paragraph" w:styleId="Heading5">
@@ -1834,13 +1849,14 @@
     <w:link w:val="CaptionChar"/>
     <w:autoRedefine/>
     <w:qFormat/>
-    <w:rsid w:val="00AC2E7C"/>
+    <w:rsid w:val="009A66EC"/>
     <w:pPr>
       <w:spacing w:after="120"/>
       <w:jc w:val="center"/>
     </w:pPr>
     <w:rPr>
       <w:b/>
+      <w:color w:val="000000" w:themeColor="text1"/>
       <w:sz w:val="20"/>
     </w:rPr>
   </w:style>
@@ -1870,10 +1886,10 @@
     <w:name w:val="Caption Char"/>
     <w:basedOn w:val="DefaultParagraphFont"/>
     <w:link w:val="Caption"/>
-    <w:rsid w:val="00AC2E7C"/>
+    <w:rsid w:val="009A66EC"/>
     <w:rPr>
-      <w:rFonts w:ascii="Arial" w:hAnsi="Arial"/>
       <w:b/>
+      <w:color w:val="000000" w:themeColor="text1"/>
       <w:sz w:val="20"/>
     </w:rPr>
   </w:style>
@@ -1883,6 +1899,7 @@
     <w:rPr>
       <w:rFonts w:ascii="Consolas" w:hAnsi="Consolas"/>
       <w:b/>
+      <w:color w:val="000000" w:themeColor="text1"/>
       <w:sz w:val="22"/>
     </w:rPr>
   </w:style>
@@ -1892,6 +1909,7 @@
     <w:rPr>
       <w:rFonts w:ascii="Arial" w:hAnsi="Arial"/>
       <w:b/>
+      <w:color w:val="000000" w:themeColor="text1"/>
       <w:sz w:val="20"/>
     </w:rPr>
   </w:style>
@@ -1901,18 +1919,18 @@
     <w:rPr>
       <w:rFonts w:ascii="Arial" w:hAnsi="Arial"/>
       <w:b/>
+      <w:color w:val="000000" w:themeColor="text1"/>
       <w:sz w:val="20"/>
       <w:vertAlign w:val="superscript"/>
     </w:rPr>
   </w:style>
   <w:style w:type="character" w:styleId="Hyperlink">
     <w:name w:val="Hyperlink"/>
-    <w:basedOn w:val="CaptionChar"/>
+    <w:qFormat/>
+    <w:rsid w:val="002720FD"/>
     <w:rPr>
-      <w:rFonts w:ascii="Arial" w:hAnsi="Arial"/>
-      <w:b/>
-      <w:color w:val="4F81BD" w:themeColor="accent1"/>
-      <w:sz w:val="20"/>
+      <w:rFonts w:cs="Arial"/>
+      <w:color w:val="000000" w:themeColor="text1"/>
     </w:rPr>
   </w:style>
   <w:style w:type="paragraph" w:styleId="TOCHeading">

</xml_diff>